<commit_message>
Incorporated review comments from Ruth
</commit_message>
<xml_diff>
--- a/doc/release/HPC DME Release Notes 2.41.0.docx
+++ b/doc/release/HPC DME Release Notes 2.41.0.docx
@@ -3209,7 +3209,7 @@
                 <w:sz w:val="28"/>
                 <w:szCs w:val="28"/>
               </w:rPr>
-              <w:t xml:space="preserve">was displayed at the bottom of the summary table only, requiring users to scroll down </w:t>
+              <w:t xml:space="preserve">appeared only </w:t>
             </w:r>
             <w:r>
               <w:rPr>
@@ -3217,6 +3217,14 @@
                 <w:sz w:val="28"/>
                 <w:szCs w:val="28"/>
               </w:rPr>
+              <w:t xml:space="preserve">at the bottom of the summary table, requiring users to scroll down </w:t>
+            </w:r>
+            <w:r>
+              <w:rPr>
+                <w:color w:val="0E101A"/>
+                <w:sz w:val="28"/>
+                <w:szCs w:val="28"/>
+              </w:rPr>
               <w:t>to</w:t>
             </w:r>
             <w:r>
@@ -3234,6 +3242,32 @@
                 <w:szCs w:val="28"/>
               </w:rPr>
               <w:t>.</w:t>
+            </w:r>
+            <w:r>
+              <w:rPr>
+                <w:color w:val="0E101A"/>
+                <w:sz w:val="28"/>
+                <w:szCs w:val="28"/>
+              </w:rPr>
+              <w:t xml:space="preserve"> For details, refer to the </w:t>
+            </w:r>
+            <w:hyperlink r:id="rId7" w:history="1">
+              <w:r>
+                <w:rPr>
+                  <w:rStyle w:val="Hyperlink"/>
+                  <w:sz w:val="28"/>
+                  <w:szCs w:val="28"/>
+                </w:rPr>
+                <w:t>Using the Registration or Download Task List</w:t>
+              </w:r>
+            </w:hyperlink>
+            <w:r>
+              <w:rPr>
+                <w:color w:val="0E101A"/>
+                <w:sz w:val="28"/>
+                <w:szCs w:val="28"/>
+              </w:rPr>
+              <w:t xml:space="preserve"> page.</w:t>
             </w:r>
           </w:p>
           <w:p>
@@ -3346,7 +3380,7 @@
                 <w:sz w:val="28"/>
                 <w:szCs w:val="28"/>
               </w:rPr>
-              <w:t>was displayed at the bottom of the summary table only</w:t>
+              <w:t xml:space="preserve">appeared only </w:t>
             </w:r>
             <w:r>
               <w:rPr>
@@ -3354,7 +3388,33 @@
                 <w:sz w:val="28"/>
                 <w:szCs w:val="28"/>
               </w:rPr>
-              <w:t>.</w:t>
+              <w:t>at the bottom of the summary table.</w:t>
+            </w:r>
+            <w:r>
+              <w:rPr>
+                <w:color w:val="0E101A"/>
+                <w:sz w:val="28"/>
+                <w:szCs w:val="28"/>
+              </w:rPr>
+              <w:t xml:space="preserve"> For details, refer to the </w:t>
+            </w:r>
+            <w:hyperlink r:id="rId8" w:history="1">
+              <w:r>
+                <w:rPr>
+                  <w:rStyle w:val="Hyperlink"/>
+                  <w:sz w:val="28"/>
+                  <w:szCs w:val="28"/>
+                </w:rPr>
+                <w:t>Using the Registration or Download Task List</w:t>
+              </w:r>
+            </w:hyperlink>
+            <w:r>
+              <w:rPr>
+                <w:color w:val="0E101A"/>
+                <w:sz w:val="28"/>
+                <w:szCs w:val="28"/>
+              </w:rPr>
+              <w:t xml:space="preserve"> page.</w:t>
             </w:r>
           </w:p>
           <w:p>
@@ -3483,6 +3543,41 @@
               </w:rPr>
               <w:t>.</w:t>
             </w:r>
+            <w:r>
+              <w:rPr>
+                <w:color w:val="000000" w:themeColor="text1"/>
+                <w:sz w:val="28"/>
+                <w:szCs w:val="28"/>
+                <w:shd w:val="clear" w:color="auto" w:fill="FFFFFF"/>
+              </w:rPr>
+              <w:t xml:space="preserve"> </w:t>
+            </w:r>
+            <w:r>
+              <w:rPr>
+                <w:color w:val="0E101A"/>
+                <w:sz w:val="28"/>
+                <w:szCs w:val="28"/>
+              </w:rPr>
+              <w:t xml:space="preserve">For details, refer to the </w:t>
+            </w:r>
+            <w:hyperlink r:id="rId9" w:history="1">
+              <w:r>
+                <w:rPr>
+                  <w:rStyle w:val="Hyperlink"/>
+                  <w:sz w:val="28"/>
+                  <w:szCs w:val="28"/>
+                </w:rPr>
+                <w:t>Using the Registration or Download Task List</w:t>
+              </w:r>
+            </w:hyperlink>
+            <w:r>
+              <w:rPr>
+                <w:color w:val="0E101A"/>
+                <w:sz w:val="28"/>
+                <w:szCs w:val="28"/>
+              </w:rPr>
+              <w:t xml:space="preserve"> page.</w:t>
+            </w:r>
           </w:p>
           <w:p>
             <w:pPr>
@@ -3578,23 +3673,23 @@
                 <w:sz w:val="28"/>
                 <w:szCs w:val="28"/>
               </w:rPr>
-              <w:t xml:space="preserve">. Previously, this section was </w:t>
-            </w:r>
-            <w:r>
-              <w:rPr>
-                <w:rFonts w:cstheme="minorHAnsi"/>
-                <w:sz w:val="28"/>
-                <w:szCs w:val="28"/>
-              </w:rPr>
-              <w:t>shown</w:t>
-            </w:r>
-            <w:r>
-              <w:rPr>
-                <w:rFonts w:cstheme="minorHAnsi"/>
-                <w:sz w:val="28"/>
-                <w:szCs w:val="28"/>
-              </w:rPr>
-              <w:t xml:space="preserve"> only wh</w:t>
+              <w:t xml:space="preserve">. Previously, this section </w:t>
+            </w:r>
+            <w:r>
+              <w:rPr>
+                <w:color w:val="0E101A"/>
+                <w:sz w:val="28"/>
+                <w:szCs w:val="28"/>
+              </w:rPr>
+              <w:t xml:space="preserve">appeared </w:t>
+            </w:r>
+            <w:r>
+              <w:rPr>
+                <w:rFonts w:cstheme="minorHAnsi"/>
+                <w:sz w:val="28"/>
+                <w:szCs w:val="28"/>
+              </w:rPr>
+              <w:t>only wh</w:t>
             </w:r>
             <w:r>
               <w:rPr>
@@ -3618,15 +3713,23 @@
                 <w:sz w:val="28"/>
                 <w:szCs w:val="28"/>
               </w:rPr>
-              <w:t xml:space="preserve">system was staging the </w:t>
-            </w:r>
-            <w:r>
-              <w:rPr>
-                <w:rFonts w:cstheme="minorHAnsi"/>
-                <w:sz w:val="28"/>
-                <w:szCs w:val="28"/>
-              </w:rPr>
-              <w:t>transactions.</w:t>
+              <w:t xml:space="preserve">system was staging </w:t>
+            </w:r>
+            <w:r>
+              <w:rPr>
+                <w:rFonts w:cstheme="minorHAnsi"/>
+                <w:sz w:val="28"/>
+                <w:szCs w:val="28"/>
+              </w:rPr>
+              <w:t xml:space="preserve">each </w:t>
+            </w:r>
+            <w:r>
+              <w:rPr>
+                <w:rFonts w:cstheme="minorHAnsi"/>
+                <w:sz w:val="28"/>
+                <w:szCs w:val="28"/>
+              </w:rPr>
+              <w:t>transaction.</w:t>
             </w:r>
           </w:p>
           <w:p>
@@ -3698,9 +3801,16 @@
                 <w:sz w:val="28"/>
                 <w:szCs w:val="28"/>
               </w:rPr>
-              <w:t xml:space="preserve">Created </w:t>
-            </w:r>
-            <w:proofErr w:type="gramStart"/>
+              <w:t>Created On</w:t>
+            </w:r>
+            <w:r>
+              <w:rPr>
+                <w:rFonts w:cstheme="minorHAnsi"/>
+                <w:sz w:val="28"/>
+                <w:szCs w:val="28"/>
+              </w:rPr>
+              <w:t xml:space="preserve"> and </w:t>
+            </w:r>
             <w:r>
               <w:rPr>
                 <w:rFonts w:cstheme="minorHAnsi"/>
@@ -3709,16 +3819,7 @@
                 <w:sz w:val="28"/>
                 <w:szCs w:val="28"/>
               </w:rPr>
-              <w:t>On</w:t>
-            </w:r>
-            <w:proofErr w:type="gramEnd"/>
-            <w:r>
-              <w:rPr>
-                <w:rFonts w:cstheme="minorHAnsi"/>
-                <w:sz w:val="28"/>
-                <w:szCs w:val="28"/>
-              </w:rPr>
-              <w:t xml:space="preserve"> and </w:t>
+              <w:t xml:space="preserve">Completed </w:t>
             </w:r>
             <w:r>
               <w:rPr>
@@ -3728,7 +3829,7 @@
                 <w:sz w:val="28"/>
                 <w:szCs w:val="28"/>
               </w:rPr>
-              <w:t xml:space="preserve">Completed </w:t>
+              <w:t>O</w:t>
             </w:r>
             <w:r>
               <w:rPr>
@@ -3738,16 +3839,6 @@
                 <w:sz w:val="28"/>
                 <w:szCs w:val="28"/>
               </w:rPr>
-              <w:t>O</w:t>
-            </w:r>
-            <w:r>
-              <w:rPr>
-                <w:rFonts w:cstheme="minorHAnsi"/>
-                <w:i/>
-                <w:iCs/>
-                <w:sz w:val="28"/>
-                <w:szCs w:val="28"/>
-              </w:rPr>
               <w:t xml:space="preserve">n </w:t>
             </w:r>
             <w:r>
@@ -3841,6 +3932,7 @@
                 <w:szCs w:val="28"/>
                 <w:u w:val="single"/>
               </w:rPr>
+              <w:lastRenderedPageBreak/>
               <w:t>HPCDATAMGM-18</w:t>
             </w:r>
             <w:r>
@@ -3890,8 +3982,7 @@
                 <w:szCs w:val="28"/>
                 <w:u w:val="single"/>
               </w:rPr>
-              <w:lastRenderedPageBreak/>
-              <w:t>HPCDATAMGM-1</w:t>
+              <w:t>HPCDATAMGM-</w:t>
             </w:r>
             <w:r>
               <w:rPr>
@@ -3900,15 +3991,16 @@
                 <w:szCs w:val="28"/>
                 <w:u w:val="single"/>
               </w:rPr>
-              <w:t>887</w:t>
+              <w:t>1</w:t>
             </w:r>
             <w:r>
               <w:rPr>
                 <w:color w:val="0E101A"/>
                 <w:sz w:val="28"/>
                 <w:szCs w:val="28"/>
-              </w:rPr>
-              <w:t xml:space="preserve">: Fixed </w:t>
+                <w:u w:val="single"/>
+              </w:rPr>
+              <w:t>897</w:t>
             </w:r>
             <w:r>
               <w:rPr>
@@ -3916,7 +4008,7 @@
                 <w:sz w:val="28"/>
                 <w:szCs w:val="28"/>
               </w:rPr>
-              <w:t xml:space="preserve">the </w:t>
+              <w:t xml:space="preserve">: Fixed the issue </w:t>
             </w:r>
             <w:r>
               <w:rPr>
@@ -3924,7 +4016,7 @@
                 <w:sz w:val="28"/>
                 <w:szCs w:val="28"/>
               </w:rPr>
-              <w:t xml:space="preserve">issue </w:t>
+              <w:t>with</w:t>
             </w:r>
             <w:r>
               <w:rPr>
@@ -3932,7 +4024,7 @@
                 <w:sz w:val="28"/>
                 <w:szCs w:val="28"/>
               </w:rPr>
-              <w:t>with</w:t>
+              <w:t xml:space="preserve"> the Source </w:t>
             </w:r>
             <w:r>
               <w:rPr>
@@ -3940,7 +4032,15 @@
                 <w:sz w:val="28"/>
                 <w:szCs w:val="28"/>
               </w:rPr>
-              <w:t xml:space="preserve"> the Source Path column of the Registration Tasks dashboard being empty when the </w:t>
+              <w:t xml:space="preserve">Type </w:t>
+            </w:r>
+            <w:r>
+              <w:rPr>
+                <w:color w:val="0E101A"/>
+                <w:sz w:val="28"/>
+                <w:szCs w:val="28"/>
+              </w:rPr>
+              <w:t xml:space="preserve">column of the Registration Tasks dashboard being empty when the </w:t>
             </w:r>
             <w:r>
               <w:rPr>
@@ -4423,7 +4523,7 @@
               </w:rPr>
               <w:t xml:space="preserve"> </w:t>
             </w:r>
-            <w:hyperlink r:id="rId7" w:history="1">
+            <w:hyperlink r:id="rId10" w:history="1">
               <w:r>
                 <w:rPr>
                   <w:rStyle w:val="Hyperlink"/>
@@ -4517,7 +4617,7 @@
               </w:rPr>
               <w:t xml:space="preserve">, visit </w:t>
             </w:r>
-            <w:hyperlink r:id="rId8" w:history="1">
+            <w:hyperlink r:id="rId11" w:history="1">
               <w:r>
                 <w:rPr>
                   <w:rStyle w:val="Hyperlink"/>
@@ -4597,7 +4697,7 @@
                 <w:szCs w:val="28"/>
               </w:rPr>
             </w:pPr>
-            <w:hyperlink r:id="rId9" w:history="1">
+            <w:hyperlink r:id="rId12" w:history="1">
               <w:r>
                 <w:rPr>
                   <w:rStyle w:val="Hyperlink"/>
@@ -4670,7 +4770,6 @@
                 <w:sz w:val="28"/>
                 <w:szCs w:val="28"/>
               </w:rPr>
-              <w:lastRenderedPageBreak/>
               <w:t>The following URLs access web pages relevant to</w:t>
             </w:r>
             <w:r>
@@ -4732,7 +4831,7 @@
                 <w:szCs w:val="28"/>
               </w:rPr>
             </w:pPr>
-            <w:hyperlink r:id="rId10" w:history="1">
+            <w:hyperlink r:id="rId13" w:history="1">
               <w:r>
                 <w:rPr>
                   <w:rStyle w:val="Hyperlink"/>
@@ -4786,7 +4885,7 @@
                 <w:szCs w:val="28"/>
               </w:rPr>
             </w:pPr>
-            <w:hyperlink r:id="rId11" w:history="1">
+            <w:hyperlink r:id="rId14" w:history="1">
               <w:r>
                 <w:rPr>
                   <w:rStyle w:val="Hyperlink"/>
@@ -4832,7 +4931,7 @@
                 <w:szCs w:val="28"/>
               </w:rPr>
             </w:pPr>
-            <w:hyperlink r:id="rId12" w:history="1">
+            <w:hyperlink r:id="rId15" w:history="1">
               <w:r>
                 <w:rPr>
                   <w:rStyle w:val="Hyperlink"/>
@@ -4896,7 +4995,7 @@
                 <w:szCs w:val="28"/>
               </w:rPr>
             </w:pPr>
-            <w:hyperlink r:id="rId13" w:history="1">
+            <w:hyperlink r:id="rId16" w:history="1">
               <w:r>
                 <w:rPr>
                   <w:rStyle w:val="Hyperlink"/>
@@ -4974,7 +5073,7 @@
                 <w:szCs w:val="28"/>
               </w:rPr>
             </w:pPr>
-            <w:hyperlink r:id="rId14" w:history="1">
+            <w:hyperlink r:id="rId17" w:history="1">
               <w:r>
                 <w:rPr>
                   <w:rStyle w:val="Hyperlink"/>

</xml_diff>